<commit_message>
Added the draft for the article
</commit_message>
<xml_diff>
--- a/Documents/Weather sensor fault detection in Meteorological masts.docx
+++ b/Documents/Weather sensor fault detection in Meteorological masts.docx
@@ -4,75 +4,193 @@
   <w:body>
     <w:p>
       <w:pPr>
-        <w:rPr>
-          <w:rFonts w:asciiTheme="majorBidi" w:hAnsiTheme="majorBidi" w:cstheme="majorBidi"/>
-          <w:sz w:val="22"/>
-          <w:szCs w:val="22"/>
-        </w:rPr>
-      </w:pPr>
-      <w:r>
-        <w:rPr>
-          <w:rFonts w:asciiTheme="majorBidi" w:hAnsiTheme="majorBidi" w:cstheme="majorBidi"/>
-          <w:sz w:val="22"/>
-          <w:szCs w:val="22"/>
-        </w:rPr>
-        <w:t>Weather sensor f</w:t>
-      </w:r>
-      <w:r>
-        <w:rPr>
-          <w:rFonts w:asciiTheme="majorBidi" w:hAnsiTheme="majorBidi" w:cstheme="majorBidi"/>
-          <w:sz w:val="22"/>
-          <w:szCs w:val="22"/>
-        </w:rPr>
-        <w:t xml:space="preserve">ault detection in </w:t>
-      </w:r>
-      <w:r>
-        <w:rPr>
-          <w:rFonts w:asciiTheme="majorBidi" w:hAnsiTheme="majorBidi" w:cstheme="majorBidi"/>
-          <w:sz w:val="22"/>
-          <w:szCs w:val="22"/>
-        </w:rPr>
-        <w:t>Meteorological masts</w:t>
-      </w:r>
-    </w:p>
-    <w:p>
-      <w:pPr>
-        <w:rPr>
-          <w:rFonts w:asciiTheme="majorBidi" w:eastAsia="Times New Roman" w:hAnsiTheme="majorBidi" w:cstheme="majorBidi"/>
-          <w:sz w:val="22"/>
-          <w:szCs w:val="22"/>
-        </w:rPr>
-      </w:pPr>
-    </w:p>
-    <w:p>
-      <w:pPr>
-        <w:rPr>
-          <w:rFonts w:asciiTheme="majorBidi" w:hAnsiTheme="majorBidi" w:cstheme="majorBidi"/>
-          <w:sz w:val="22"/>
-          <w:szCs w:val="22"/>
-        </w:rPr>
-      </w:pPr>
-    </w:p>
-    <w:p>
-      <w:pPr>
-        <w:rPr>
-          <w:rFonts w:asciiTheme="majorBidi" w:hAnsiTheme="majorBidi" w:cstheme="majorBidi"/>
-          <w:sz w:val="22"/>
-          <w:szCs w:val="22"/>
-        </w:rPr>
-      </w:pPr>
-    </w:p>
-    <w:p>
-      <w:pPr>
-        <w:rPr>
-          <w:rFonts w:asciiTheme="majorBidi" w:hAnsiTheme="majorBidi" w:cstheme="majorBidi"/>
-          <w:sz w:val="22"/>
-          <w:szCs w:val="22"/>
-        </w:rPr>
-      </w:pPr>
-      <w:r>
-        <w:rPr>
-          <w:rFonts w:asciiTheme="majorBidi" w:hAnsiTheme="majorBidi" w:cstheme="majorBidi"/>
+        <w:jc w:val="center"/>
+        <w:rPr>
+          <w:rFonts w:asciiTheme="majorBidi" w:hAnsiTheme="majorBidi" w:cstheme="majorBidi"/>
+          <w:sz w:val="28"/>
+          <w:szCs w:val="28"/>
+        </w:rPr>
+      </w:pPr>
+      <w:r>
+        <w:rPr>
+          <w:rFonts w:asciiTheme="majorBidi" w:hAnsiTheme="majorBidi" w:cstheme="majorBidi"/>
+          <w:sz w:val="28"/>
+          <w:szCs w:val="28"/>
+        </w:rPr>
+        <w:t>Weather sensor fault detection in Meteorological masts</w:t>
+      </w:r>
+    </w:p>
+    <w:p>
+      <w:pPr>
+        <w:rPr>
+          <w:rFonts w:asciiTheme="majorBidi" w:eastAsia="Times New Roman" w:hAnsiTheme="majorBidi" w:cstheme="majorBidi"/>
+          <w:sz w:val="22"/>
+          <w:szCs w:val="22"/>
+        </w:rPr>
+      </w:pPr>
+    </w:p>
+    <w:p>
+      <w:pPr>
+        <w:rPr>
+          <w:rFonts w:asciiTheme="majorBidi" w:hAnsiTheme="majorBidi" w:cstheme="majorBidi"/>
+          <w:sz w:val="22"/>
+          <w:szCs w:val="22"/>
+          <w:lang w:val="it-IT"/>
+        </w:rPr>
+      </w:pPr>
+      <w:r>
+        <w:rPr>
+          <w:rFonts w:asciiTheme="majorBidi" w:hAnsiTheme="majorBidi" w:cstheme="majorBidi"/>
+          <w:sz w:val="22"/>
+          <w:szCs w:val="22"/>
+          <w:lang w:val="it-IT"/>
+        </w:rPr>
+        <w:t>Franco Piergallini</w:t>
+      </w:r>
+      <w:r>
+        <w:rPr>
+          <w:rFonts w:asciiTheme="majorBidi" w:hAnsiTheme="majorBidi" w:cstheme="majorBidi"/>
+          <w:sz w:val="22"/>
+          <w:szCs w:val="22"/>
+          <w:lang w:val="it-IT"/>
+        </w:rPr>
+        <w:t xml:space="preserve"> </w:t>
+      </w:r>
+      <w:r>
+        <w:rPr>
+          <w:rFonts w:asciiTheme="majorBidi" w:hAnsiTheme="majorBidi" w:cstheme="majorBidi"/>
+          <w:sz w:val="22"/>
+          <w:szCs w:val="22"/>
+          <w:lang w:val="it-IT"/>
+        </w:rPr>
+        <w:t>Guida</w:t>
+      </w:r>
+      <w:r>
+        <w:rPr>
+          <w:rFonts w:asciiTheme="majorBidi" w:hAnsiTheme="majorBidi" w:cstheme="majorBidi"/>
+          <w:sz w:val="22"/>
+          <w:szCs w:val="22"/>
+          <w:lang w:val="it-IT"/>
+        </w:rPr>
+        <w:t>, Maximo Iaconis, Filippo Visco-Comandini,</w:t>
+      </w:r>
+    </w:p>
+    <w:p>
+      <w:pPr>
+        <w:rPr>
+          <w:rFonts w:asciiTheme="majorBidi" w:hAnsiTheme="majorBidi" w:cstheme="majorBidi"/>
+          <w:sz w:val="22"/>
+          <w:szCs w:val="22"/>
+        </w:rPr>
+      </w:pPr>
+      <w:r>
+        <w:rPr>
+          <w:rFonts w:asciiTheme="majorBidi" w:hAnsiTheme="majorBidi" w:cstheme="majorBidi"/>
+          <w:sz w:val="22"/>
+          <w:szCs w:val="22"/>
+        </w:rPr>
+        <w:t xml:space="preserve">Universidad de Palermo, </w:t>
+      </w:r>
+    </w:p>
+    <w:p>
+      <w:pPr>
+        <w:rPr>
+          <w:rFonts w:asciiTheme="majorBidi" w:hAnsiTheme="majorBidi" w:cstheme="majorBidi"/>
+          <w:sz w:val="22"/>
+          <w:szCs w:val="22"/>
+        </w:rPr>
+      </w:pPr>
+      <w:r>
+        <w:rPr>
+          <w:rFonts w:asciiTheme="majorBidi" w:hAnsiTheme="majorBidi" w:cstheme="majorBidi"/>
+          <w:sz w:val="22"/>
+          <w:szCs w:val="22"/>
+        </w:rPr>
+        <w:t xml:space="preserve">Mario Bravo 1050, CABA, </w:t>
+      </w:r>
+      <w:r>
+        <w:rPr>
+          <w:rFonts w:asciiTheme="majorBidi" w:hAnsiTheme="majorBidi" w:cstheme="majorBidi"/>
+          <w:sz w:val="22"/>
+          <w:szCs w:val="22"/>
+        </w:rPr>
+        <w:t>1425(?</w:t>
+      </w:r>
+      <w:r>
+        <w:rPr>
+          <w:rFonts w:asciiTheme="majorBidi" w:hAnsiTheme="majorBidi" w:cstheme="majorBidi"/>
+          <w:sz w:val="22"/>
+          <w:szCs w:val="22"/>
+        </w:rPr>
+        <w:t>)</w:t>
+      </w:r>
+      <w:r>
+        <w:rPr>
+          <w:rFonts w:asciiTheme="majorBidi" w:hAnsiTheme="majorBidi" w:cstheme="majorBidi"/>
+          <w:sz w:val="22"/>
+          <w:szCs w:val="22"/>
+        </w:rPr>
+        <w:t>,</w:t>
+      </w:r>
+      <w:r>
+        <w:rPr>
+          <w:rFonts w:asciiTheme="majorBidi" w:hAnsiTheme="majorBidi" w:cstheme="majorBidi"/>
+          <w:sz w:val="22"/>
+          <w:szCs w:val="22"/>
+        </w:rPr>
+        <w:t xml:space="preserve"> </w:t>
+      </w:r>
+      <w:r>
+        <w:rPr>
+          <w:rFonts w:asciiTheme="majorBidi" w:hAnsiTheme="majorBidi" w:cstheme="majorBidi"/>
+          <w:sz w:val="22"/>
+          <w:szCs w:val="22"/>
+        </w:rPr>
+        <w:t>Argentina</w:t>
+      </w:r>
+    </w:p>
+    <w:p>
+      <w:pPr>
+        <w:rPr>
+          <w:rFonts w:asciiTheme="majorBidi" w:hAnsiTheme="majorBidi" w:cstheme="majorBidi"/>
+          <w:sz w:val="22"/>
+          <w:szCs w:val="22"/>
+        </w:rPr>
+      </w:pPr>
+      <w:hyperlink r:id="rId4" w:history="1">
+        <w:r>
+          <w:rPr>
+            <w:rStyle w:val="Hyperlink"/>
+            <w:rFonts w:asciiTheme="majorBidi" w:hAnsiTheme="majorBidi" w:cstheme="majorBidi"/>
+            <w:sz w:val="22"/>
+            <w:szCs w:val="22"/>
+          </w:rPr>
+          <w:t>fvisco@palermo.edu</w:t>
+        </w:r>
+      </w:hyperlink>
+    </w:p>
+    <w:p>
+      <w:pPr>
+        <w:rPr>
+          <w:rFonts w:asciiTheme="majorBidi" w:hAnsiTheme="majorBidi" w:cstheme="majorBidi"/>
+          <w:sz w:val="22"/>
+          <w:szCs w:val="22"/>
+        </w:rPr>
+      </w:pPr>
+    </w:p>
+    <w:p>
+      <w:pPr>
+        <w:rPr>
+          <w:rFonts w:asciiTheme="majorBidi" w:hAnsiTheme="majorBidi" w:cstheme="majorBidi"/>
+          <w:sz w:val="22"/>
+          <w:szCs w:val="22"/>
+        </w:rPr>
+      </w:pPr>
+      <w:r>
+        <w:rPr>
+          <w:rFonts w:asciiTheme="majorBidi" w:hAnsiTheme="majorBidi" w:cstheme="majorBidi"/>
+          <w:b/>
+          <w:bCs/>
           <w:sz w:val="22"/>
           <w:szCs w:val="22"/>
         </w:rPr>
@@ -93,31 +211,6 @@
           <w:rFonts w:eastAsia="Times New Roman"/>
         </w:rPr>
       </w:pPr>
-    </w:p>
-    <w:p>
-      <w:pPr>
-        <w:rPr>
-          <w:rFonts w:asciiTheme="majorBidi" w:hAnsiTheme="majorBidi" w:cstheme="majorBidi"/>
-          <w:sz w:val="22"/>
-          <w:szCs w:val="22"/>
-        </w:rPr>
-      </w:pPr>
-      <w:r>
-        <w:rPr>
-          <w:rFonts w:asciiTheme="majorBidi" w:hAnsiTheme="majorBidi" w:cstheme="majorBidi"/>
-          <w:sz w:val="22"/>
-          <w:szCs w:val="22"/>
-        </w:rPr>
-        <w:t xml:space="preserve">Wind power has become the world’s fastest growing renewable technology. </w:t>
-      </w:r>
-      <w:r>
-        <w:rPr>
-          <w:rFonts w:asciiTheme="majorBidi" w:hAnsiTheme="majorBidi" w:cstheme="majorBidi"/>
-          <w:sz w:val="22"/>
-          <w:szCs w:val="22"/>
-        </w:rPr>
-        <w:t xml:space="preserve">The recent development of advanced and inexpensive equipment has made possible to measure meteorological phenomena densely by building meteorological mast. </w:t>
-      </w:r>
     </w:p>
     <w:p>
       <w:pPr>
@@ -128,25 +221,315 @@
         <w:spacing w:after="240" w:line="300" w:lineRule="atLeast"/>
         <w:rPr>
           <w:rFonts w:asciiTheme="majorBidi" w:hAnsiTheme="majorBidi" w:cstheme="majorBidi"/>
-          <w:sz w:val="22"/>
-          <w:szCs w:val="22"/>
-        </w:rPr>
-      </w:pPr>
-      <w:r>
-        <w:rPr>
-          <w:rFonts w:asciiTheme="majorBidi" w:hAnsiTheme="majorBidi" w:cstheme="majorBidi"/>
-          <w:sz w:val="22"/>
-          <w:szCs w:val="22"/>
-        </w:rPr>
-        <w:t>Data from the masts have been used for a wide range of projects including traditional and novel wind turbine power performance measurement among many others.</w:t>
-      </w:r>
-      <w:r>
-        <w:rPr>
-          <w:rFonts w:asciiTheme="majorBidi" w:hAnsiTheme="majorBidi" w:cstheme="majorBidi"/>
+          <w:color w:val="000000"/>
+          <w:sz w:val="22"/>
+          <w:szCs w:val="22"/>
+        </w:rPr>
+      </w:pPr>
+      <w:r>
+        <w:rPr>
+          <w:rFonts w:asciiTheme="majorBidi" w:hAnsiTheme="majorBidi" w:cstheme="majorBidi"/>
+          <w:sz w:val="22"/>
+          <w:szCs w:val="22"/>
+        </w:rPr>
+        <w:t xml:space="preserve">Wind power has become the world’s fastest growing renewable technology. </w:t>
+      </w:r>
+      <w:r>
+        <w:rPr>
+          <w:rFonts w:asciiTheme="majorBidi" w:hAnsiTheme="majorBidi" w:cstheme="majorBidi"/>
+          <w:color w:val="000000"/>
+          <w:sz w:val="22"/>
+          <w:szCs w:val="22"/>
+        </w:rPr>
+        <w:t xml:space="preserve">The world-wide wind power installed capacity has exceeded </w:t>
+      </w:r>
+      <w:r>
+        <w:rPr>
+          <w:rFonts w:asciiTheme="majorBidi" w:hAnsiTheme="majorBidi" w:cstheme="majorBidi"/>
+          <w:color w:val="000000"/>
+          <w:sz w:val="22"/>
+          <w:szCs w:val="22"/>
+        </w:rPr>
+        <w:t>518</w:t>
+      </w:r>
+      <w:r>
+        <w:rPr>
+          <w:rFonts w:asciiTheme="majorBidi" w:hAnsiTheme="majorBidi" w:cstheme="majorBidi"/>
+          <w:color w:val="000000"/>
+          <w:sz w:val="22"/>
+          <w:szCs w:val="22"/>
+        </w:rPr>
+        <w:t xml:space="preserve"> GW, and the new installations during the last three years</w:t>
+      </w:r>
+      <w:r>
+        <w:rPr>
+          <w:rFonts w:asciiTheme="majorBidi" w:hAnsiTheme="majorBidi" w:cstheme="majorBidi"/>
+          <w:color w:val="000000"/>
           <w:sz w:val="22"/>
           <w:szCs w:val="22"/>
         </w:rPr>
         <w:t xml:space="preserve"> </w:t>
+      </w:r>
+      <w:r>
+        <w:rPr>
+          <w:rFonts w:asciiTheme="majorBidi" w:hAnsiTheme="majorBidi" w:cstheme="majorBidi"/>
+          <w:color w:val="000000"/>
+          <w:sz w:val="22"/>
+          <w:szCs w:val="22"/>
+        </w:rPr>
+        <w:t>was an average of</w:t>
+      </w:r>
+      <w:r>
+        <w:rPr>
+          <w:rFonts w:asciiTheme="majorBidi" w:hAnsiTheme="majorBidi" w:cstheme="majorBidi"/>
+          <w:color w:val="000000"/>
+          <w:sz w:val="22"/>
+          <w:szCs w:val="22"/>
+        </w:rPr>
+        <w:t xml:space="preserve"> </w:t>
+      </w:r>
+      <w:r>
+        <w:rPr>
+          <w:rFonts w:asciiTheme="majorBidi" w:hAnsiTheme="majorBidi" w:cstheme="majorBidi"/>
+          <w:color w:val="000000"/>
+          <w:sz w:val="22"/>
+          <w:szCs w:val="22"/>
+        </w:rPr>
+        <w:t>50</w:t>
+      </w:r>
+      <w:r>
+        <w:rPr>
+          <w:rFonts w:asciiTheme="majorBidi" w:hAnsiTheme="majorBidi" w:cstheme="majorBidi"/>
+          <w:color w:val="000000"/>
+          <w:sz w:val="22"/>
+          <w:szCs w:val="22"/>
+        </w:rPr>
+        <w:t xml:space="preserve"> GW</w:t>
+      </w:r>
+      <w:r>
+        <w:rPr>
+          <w:rFonts w:asciiTheme="majorBidi" w:hAnsiTheme="majorBidi" w:cstheme="majorBidi"/>
+          <w:color w:val="000000"/>
+          <w:sz w:val="22"/>
+          <w:szCs w:val="22"/>
+        </w:rPr>
+        <w:t xml:space="preserve"> per year</w:t>
+      </w:r>
+      <w:bookmarkStart w:id="0" w:name="_GoBack"/>
+      <w:bookmarkEnd w:id="0"/>
+      <w:r>
+        <w:rPr>
+          <w:rFonts w:asciiTheme="majorBidi" w:hAnsiTheme="majorBidi" w:cstheme="majorBidi"/>
+          <w:color w:val="000000"/>
+          <w:sz w:val="22"/>
+          <w:szCs w:val="22"/>
+        </w:rPr>
+        <w:t xml:space="preserve">. </w:t>
+      </w:r>
+      <w:r>
+        <w:rPr>
+          <w:rFonts w:asciiTheme="majorBidi" w:hAnsiTheme="majorBidi" w:cstheme="majorBidi"/>
+          <w:sz w:val="22"/>
+          <w:szCs w:val="22"/>
+        </w:rPr>
+        <w:t>A major issue with wind power system and with meteorological masts is the relatively high cost of operation and maintenance (OM). Wind turbines and sensor tower</w:t>
+      </w:r>
+      <w:r>
+        <w:rPr>
+          <w:rFonts w:asciiTheme="majorBidi" w:hAnsiTheme="majorBidi" w:cstheme="majorBidi"/>
+          <w:sz w:val="22"/>
+          <w:szCs w:val="22"/>
+        </w:rPr>
+        <w:t>s</w:t>
+      </w:r>
+      <w:r>
+        <w:rPr>
+          <w:rFonts w:asciiTheme="majorBidi" w:hAnsiTheme="majorBidi" w:cstheme="majorBidi"/>
+          <w:sz w:val="22"/>
+          <w:szCs w:val="22"/>
+        </w:rPr>
+        <w:t xml:space="preserve"> are hard-to-access structures, and they are often located in remote areas.</w:t>
+      </w:r>
+      <w:r>
+        <w:rPr>
+          <w:rFonts w:asciiTheme="majorBidi" w:hAnsiTheme="majorBidi" w:cstheme="majorBidi"/>
+          <w:sz w:val="22"/>
+          <w:szCs w:val="22"/>
+        </w:rPr>
+        <w:t xml:space="preserve"> That’s why c</w:t>
+      </w:r>
+      <w:r>
+        <w:rPr>
+          <w:rFonts w:asciiTheme="majorBidi" w:hAnsiTheme="majorBidi" w:cstheme="majorBidi"/>
+          <w:sz w:val="22"/>
+          <w:szCs w:val="22"/>
+        </w:rPr>
+        <w:t>ontinuous monitoring of wind turbine health using automated failure detection algorithms can improve turbine reliability and reduce maintenance costs by detecting failures before they reach a catastrophic stage and by eliminating unnecessary scheduled maintenance</w:t>
+      </w:r>
+      <w:r>
+        <w:rPr>
+          <w:rFonts w:asciiTheme="majorBidi" w:hAnsiTheme="majorBidi" w:cstheme="majorBidi"/>
+          <w:sz w:val="22"/>
+          <w:szCs w:val="22"/>
+        </w:rPr>
+        <w:t>.</w:t>
+      </w:r>
+    </w:p>
+    <w:p>
+      <w:pPr>
+        <w:widowControl w:val="0"/>
+        <w:autoSpaceDE w:val="0"/>
+        <w:autoSpaceDN w:val="0"/>
+        <w:adjustRightInd w:val="0"/>
+        <w:spacing w:after="240" w:line="320" w:lineRule="atLeast"/>
+        <w:rPr>
+          <w:rFonts w:asciiTheme="majorBidi" w:hAnsiTheme="majorBidi" w:cstheme="majorBidi"/>
+          <w:color w:val="000000"/>
+          <w:sz w:val="22"/>
+          <w:szCs w:val="22"/>
+        </w:rPr>
+      </w:pPr>
+      <w:r>
+        <w:rPr>
+          <w:rFonts w:asciiTheme="majorBidi" w:hAnsiTheme="majorBidi" w:cstheme="majorBidi"/>
+          <w:color w:val="000000"/>
+          <w:sz w:val="22"/>
+          <w:szCs w:val="22"/>
+        </w:rPr>
+        <w:t xml:space="preserve">Most of the wind turbines and </w:t>
+      </w:r>
+      <w:r>
+        <w:rPr>
+          <w:rFonts w:asciiTheme="majorBidi" w:hAnsiTheme="majorBidi" w:cstheme="majorBidi"/>
+          <w:sz w:val="22"/>
+          <w:szCs w:val="22"/>
+        </w:rPr>
+        <w:t xml:space="preserve">meteorological </w:t>
+      </w:r>
+      <w:r>
+        <w:rPr>
+          <w:rFonts w:asciiTheme="majorBidi" w:hAnsiTheme="majorBidi" w:cstheme="majorBidi"/>
+          <w:color w:val="000000"/>
+          <w:sz w:val="22"/>
+          <w:szCs w:val="22"/>
+        </w:rPr>
+        <w:t>ma</w:t>
+      </w:r>
+      <w:r>
+        <w:rPr>
+          <w:rFonts w:asciiTheme="majorBidi" w:hAnsiTheme="majorBidi" w:cstheme="majorBidi"/>
+          <w:color w:val="000000"/>
+          <w:sz w:val="22"/>
+          <w:szCs w:val="22"/>
+        </w:rPr>
+        <w:t>st</w:t>
+      </w:r>
+      <w:r>
+        <w:rPr>
+          <w:rFonts w:asciiTheme="majorBidi" w:hAnsiTheme="majorBidi" w:cstheme="majorBidi"/>
+          <w:color w:val="000000"/>
+          <w:sz w:val="22"/>
+          <w:szCs w:val="22"/>
+        </w:rPr>
+        <w:t>s</w:t>
+      </w:r>
+      <w:r>
+        <w:rPr>
+          <w:rFonts w:asciiTheme="majorBidi" w:hAnsiTheme="majorBidi" w:cstheme="majorBidi"/>
+          <w:color w:val="000000"/>
+          <w:sz w:val="22"/>
+          <w:szCs w:val="22"/>
+        </w:rPr>
+        <w:t xml:space="preserve"> have supervisory control and data acquisition (SCADA) system and it rapi</w:t>
+      </w:r>
+      <w:r>
+        <w:rPr>
+          <w:rFonts w:asciiTheme="majorBidi" w:hAnsiTheme="majorBidi" w:cstheme="majorBidi"/>
+          <w:color w:val="000000"/>
+          <w:sz w:val="22"/>
+          <w:szCs w:val="22"/>
+        </w:rPr>
+        <w:t xml:space="preserve">dly became the standard. SCADA </w:t>
+      </w:r>
+      <w:r>
+        <w:rPr>
+          <w:rFonts w:asciiTheme="majorBidi" w:hAnsiTheme="majorBidi" w:cstheme="majorBidi"/>
+          <w:color w:val="000000"/>
+          <w:sz w:val="22"/>
+          <w:szCs w:val="22"/>
+        </w:rPr>
+        <w:t>has been used in other industries for accurate and timely detection, diagnostics and prognostics of failures and performance problems</w:t>
+      </w:r>
+      <w:r>
+        <w:rPr>
+          <w:rFonts w:asciiTheme="majorBidi" w:hAnsiTheme="majorBidi" w:cstheme="majorBidi"/>
+          <w:color w:val="000000"/>
+          <w:sz w:val="22"/>
+          <w:szCs w:val="22"/>
+        </w:rPr>
+        <w:t>.</w:t>
+      </w:r>
+    </w:p>
+    <w:p>
+      <w:pPr>
+        <w:widowControl w:val="0"/>
+        <w:autoSpaceDE w:val="0"/>
+        <w:autoSpaceDN w:val="0"/>
+        <w:adjustRightInd w:val="0"/>
+        <w:spacing w:after="240" w:line="320" w:lineRule="atLeast"/>
+        <w:rPr>
+          <w:rFonts w:asciiTheme="majorBidi" w:hAnsiTheme="majorBidi" w:cstheme="majorBidi"/>
+          <w:sz w:val="22"/>
+          <w:szCs w:val="22"/>
+        </w:rPr>
+      </w:pPr>
+      <w:r>
+        <w:rPr>
+          <w:rFonts w:asciiTheme="majorBidi" w:hAnsiTheme="majorBidi" w:cstheme="majorBidi"/>
+          <w:sz w:val="22"/>
+          <w:szCs w:val="22"/>
+        </w:rPr>
+        <w:t>In the present work,</w:t>
+      </w:r>
+      <w:r>
+        <w:rPr>
+          <w:rFonts w:asciiTheme="majorBidi" w:hAnsiTheme="majorBidi" w:cstheme="majorBidi"/>
+          <w:sz w:val="22"/>
+          <w:szCs w:val="22"/>
+        </w:rPr>
+        <w:t xml:space="preserve"> </w:t>
+      </w:r>
+      <w:r>
+        <w:rPr>
+          <w:rFonts w:asciiTheme="majorBidi" w:hAnsiTheme="majorBidi" w:cstheme="majorBidi"/>
+          <w:sz w:val="22"/>
+          <w:szCs w:val="22"/>
+        </w:rPr>
+        <w:t>mathematical methods are proposed for sensor fault detection for meteorological masts through the analysis of the SCADA data.</w:t>
+      </w:r>
+      <w:r>
+        <w:rPr>
+          <w:rFonts w:asciiTheme="majorBidi" w:hAnsiTheme="majorBidi" w:cstheme="majorBidi"/>
+          <w:sz w:val="22"/>
+          <w:szCs w:val="22"/>
+        </w:rPr>
+        <w:t xml:space="preserve"> </w:t>
+      </w:r>
+      <w:r>
+        <w:rPr>
+          <w:rFonts w:asciiTheme="majorBidi" w:hAnsiTheme="majorBidi" w:cstheme="majorBidi"/>
+          <w:sz w:val="22"/>
+          <w:szCs w:val="22"/>
+        </w:rPr>
+        <w:t xml:space="preserve">The idea is to compare and analyze measurements coming from the various sensors located in the same tower and different heights. </w:t>
+      </w:r>
+      <w:r>
+        <w:rPr>
+          <w:rFonts w:asciiTheme="majorBidi" w:hAnsiTheme="majorBidi" w:cstheme="majorBidi"/>
+          <w:sz w:val="22"/>
+          <w:szCs w:val="22"/>
+        </w:rPr>
+        <w:t xml:space="preserve">We used a number of measurements to develop anomaly detection algorithms and investigated classification techniques using manual check and model parameter tuning. </w:t>
       </w:r>
     </w:p>
     <w:p>
@@ -168,7 +551,15 @@
           <w:sz w:val="22"/>
           <w:szCs w:val="22"/>
         </w:rPr>
-        <w:t>A major issue with wind power system and with meteorological masts is the relatively high cost of operation and maintenance (OM). Wind turbines and sensor tower are hard-to-access structures, and they are often located in remote areas.</w:t>
+        <w:t>These</w:t>
+      </w:r>
+      <w:r>
+        <w:rPr>
+          <w:rFonts w:asciiTheme="majorBidi" w:hAnsiTheme="majorBidi" w:cstheme="majorBidi"/>
+          <w:sz w:val="22"/>
+          <w:szCs w:val="22"/>
+        </w:rPr>
+        <w:t xml:space="preserve"> methods are tested on wind masts situated in Argentina.</w:t>
       </w:r>
     </w:p>
     <w:p>
@@ -179,123 +570,12 @@
         <w:adjustRightInd w:val="0"/>
         <w:spacing w:after="240" w:line="300" w:lineRule="atLeast"/>
         <w:rPr>
-          <w:rFonts w:asciiTheme="majorBidi" w:hAnsiTheme="majorBidi" w:cstheme="majorBidi"/>
-          <w:sz w:val="22"/>
-          <w:szCs w:val="22"/>
-        </w:rPr>
-      </w:pPr>
-      <w:r>
-        <w:rPr>
-          <w:rFonts w:asciiTheme="majorBidi" w:hAnsiTheme="majorBidi" w:cstheme="majorBidi"/>
-          <w:sz w:val="22"/>
-          <w:szCs w:val="22"/>
-        </w:rPr>
-        <w:t>Continuous monitoring of wind turbine health using automated failure detection algorithms can improve turbine reliability and reduce maintenance costs by detecting failures before they reach a catastrophic stage and by eliminating un</w:t>
-      </w:r>
-      <w:r>
-        <w:rPr>
-          <w:rFonts w:asciiTheme="majorBidi" w:hAnsiTheme="majorBidi" w:cstheme="majorBidi"/>
-          <w:sz w:val="22"/>
-          <w:szCs w:val="22"/>
-        </w:rPr>
-        <w:t xml:space="preserve">necessary scheduled maintenance. </w:t>
-      </w:r>
-      <w:r>
-        <w:rPr>
-          <w:rFonts w:asciiTheme="majorBidi" w:hAnsiTheme="majorBidi" w:cstheme="majorBidi"/>
-          <w:sz w:val="22"/>
-          <w:szCs w:val="22"/>
-        </w:rPr>
-        <w:t>Supervisory control and data acquisition (SCADA) systems have become widely diffuse in</w:t>
-      </w:r>
-      <w:r>
-        <w:rPr>
-          <w:rFonts w:asciiTheme="majorBidi" w:hAnsiTheme="majorBidi" w:cstheme="majorBidi"/>
-          <w:sz w:val="22"/>
-          <w:szCs w:val="22"/>
-        </w:rPr>
-        <w:t xml:space="preserve"> modern wind energy technology.</w:t>
-      </w:r>
-      <w:bookmarkStart w:id="0" w:name="_GoBack"/>
-      <w:bookmarkEnd w:id="0"/>
-    </w:p>
-    <w:p>
-      <w:pPr>
-        <w:widowControl w:val="0"/>
-        <w:autoSpaceDE w:val="0"/>
-        <w:autoSpaceDN w:val="0"/>
-        <w:adjustRightInd w:val="0"/>
-        <w:spacing w:after="240" w:line="320" w:lineRule="atLeast"/>
-        <w:rPr>
-          <w:rFonts w:asciiTheme="majorBidi" w:hAnsiTheme="majorBidi" w:cstheme="majorBidi"/>
-          <w:sz w:val="22"/>
-          <w:szCs w:val="22"/>
-        </w:rPr>
-      </w:pPr>
-      <w:r>
-        <w:rPr>
-          <w:rFonts w:asciiTheme="majorBidi" w:hAnsiTheme="majorBidi" w:cstheme="majorBidi"/>
-          <w:sz w:val="22"/>
-          <w:szCs w:val="22"/>
-        </w:rPr>
-        <w:t>In the present work,</w:t>
-      </w:r>
-      <w:r>
-        <w:rPr>
-          <w:rFonts w:asciiTheme="majorBidi" w:hAnsiTheme="majorBidi" w:cstheme="majorBidi"/>
-          <w:sz w:val="22"/>
-          <w:szCs w:val="22"/>
-        </w:rPr>
-        <w:t xml:space="preserve"> </w:t>
-      </w:r>
-      <w:r>
-        <w:rPr>
-          <w:rFonts w:asciiTheme="majorBidi" w:hAnsiTheme="majorBidi" w:cstheme="majorBidi"/>
-          <w:sz w:val="22"/>
-          <w:szCs w:val="22"/>
-        </w:rPr>
-        <w:t>mathematical methods are proposed for sensor fault detection for meteorological masts through the analysis of the SCADA data.</w:t>
-      </w:r>
-      <w:r>
-        <w:rPr>
-          <w:rFonts w:asciiTheme="majorBidi" w:hAnsiTheme="majorBidi" w:cstheme="majorBidi"/>
-          <w:sz w:val="22"/>
-          <w:szCs w:val="22"/>
-        </w:rPr>
-        <w:t xml:space="preserve"> </w:t>
-      </w:r>
-      <w:r>
-        <w:rPr>
-          <w:rFonts w:asciiTheme="majorBidi" w:hAnsiTheme="majorBidi" w:cstheme="majorBidi"/>
-          <w:sz w:val="22"/>
-          <w:szCs w:val="22"/>
-        </w:rPr>
-        <w:t xml:space="preserve">The idea is to compare and analyze measurements coming from the various sensors located in the same tower and different heights. </w:t>
-      </w:r>
-      <w:r>
-        <w:rPr>
-          <w:rFonts w:asciiTheme="majorBidi" w:hAnsiTheme="majorBidi" w:cstheme="majorBidi"/>
-          <w:sz w:val="22"/>
-          <w:szCs w:val="22"/>
-        </w:rPr>
-        <w:t>We used a number of measurements to develop anomaly detection algorithms and investigated classification techniques using</w:t>
-      </w:r>
-      <w:r>
-        <w:rPr>
-          <w:rFonts w:asciiTheme="majorBidi" w:hAnsiTheme="majorBidi" w:cstheme="majorBidi"/>
-          <w:sz w:val="22"/>
-          <w:szCs w:val="22"/>
-        </w:rPr>
-        <w:t xml:space="preserve"> manual check and model parameter tuning.</w:t>
-      </w:r>
-      <w:r>
-        <w:rPr>
-          <w:rFonts w:asciiTheme="majorBidi" w:hAnsiTheme="majorBidi" w:cstheme="majorBidi"/>
-          <w:sz w:val="22"/>
-          <w:szCs w:val="22"/>
-        </w:rPr>
-        <w:t xml:space="preserve"> </w:t>
-      </w:r>
+          <w:rFonts w:ascii="Times" w:hAnsi="Times" w:cs="Times"/>
+          <w:color w:val="000000"/>
+          <w:sz w:val="26"/>
+          <w:szCs w:val="26"/>
+        </w:rPr>
+      </w:pPr>
     </w:p>
     <w:p>
       <w:pPr>
@@ -305,77 +585,8 @@
         <w:adjustRightInd w:val="0"/>
         <w:spacing w:after="240" w:line="300" w:lineRule="atLeast"/>
         <w:rPr>
-          <w:rFonts w:asciiTheme="majorBidi" w:hAnsiTheme="majorBidi" w:cstheme="majorBidi"/>
-          <w:sz w:val="22"/>
-          <w:szCs w:val="22"/>
-        </w:rPr>
-      </w:pPr>
-      <w:r>
-        <w:rPr>
-          <w:rFonts w:asciiTheme="majorBidi" w:hAnsiTheme="majorBidi" w:cstheme="majorBidi"/>
-          <w:sz w:val="22"/>
-          <w:szCs w:val="22"/>
-        </w:rPr>
-        <w:t>These</w:t>
-      </w:r>
-      <w:r>
-        <w:rPr>
-          <w:rFonts w:asciiTheme="majorBidi" w:hAnsiTheme="majorBidi" w:cstheme="majorBidi"/>
-          <w:sz w:val="22"/>
-          <w:szCs w:val="22"/>
-        </w:rPr>
-        <w:t xml:space="preserve"> metho</w:t>
-      </w:r>
-      <w:r>
-        <w:rPr>
-          <w:rFonts w:asciiTheme="majorBidi" w:hAnsiTheme="majorBidi" w:cstheme="majorBidi"/>
-          <w:sz w:val="22"/>
-          <w:szCs w:val="22"/>
-        </w:rPr>
-        <w:t xml:space="preserve">ds are tested on wind masts </w:t>
-      </w:r>
-      <w:r>
-        <w:rPr>
-          <w:rFonts w:asciiTheme="majorBidi" w:hAnsiTheme="majorBidi" w:cstheme="majorBidi"/>
-          <w:sz w:val="22"/>
-          <w:szCs w:val="22"/>
-        </w:rPr>
-        <w:t xml:space="preserve">situated in </w:t>
-      </w:r>
-      <w:r>
-        <w:rPr>
-          <w:rFonts w:asciiTheme="majorBidi" w:hAnsiTheme="majorBidi" w:cstheme="majorBidi"/>
-          <w:sz w:val="22"/>
-          <w:szCs w:val="22"/>
-        </w:rPr>
-        <w:t>Argentina.</w:t>
-      </w:r>
-    </w:p>
-    <w:p>
-      <w:pPr>
-        <w:widowControl w:val="0"/>
-        <w:autoSpaceDE w:val="0"/>
-        <w:autoSpaceDN w:val="0"/>
-        <w:adjustRightInd w:val="0"/>
-        <w:spacing w:after="240" w:line="300" w:lineRule="atLeast"/>
-        <w:rPr>
           <w:rFonts w:ascii="Times" w:hAnsi="Times" w:cs="Times"/>
           <w:color w:val="000000"/>
-          <w:sz w:val="26"/>
-          <w:szCs w:val="26"/>
-        </w:rPr>
-      </w:pPr>
-    </w:p>
-    <w:p>
-      <w:pPr>
-        <w:widowControl w:val="0"/>
-        <w:autoSpaceDE w:val="0"/>
-        <w:autoSpaceDN w:val="0"/>
-        <w:adjustRightInd w:val="0"/>
-        <w:spacing w:after="240" w:line="300" w:lineRule="atLeast"/>
-        <w:rPr>
-          <w:rFonts w:ascii="Times" w:hAnsi="Times" w:cs="Times"/>
-          <w:color w:val="000000"/>
         </w:rPr>
       </w:pPr>
     </w:p>
@@ -410,15 +621,7 @@
     <w:p/>
     <w:p>
       <w:r>
-        <w:t xml:space="preserve"> Information from Mexico </w:t>
-      </w:r>
-      <w:proofErr w:type="spellStart"/>
-      <w:r>
-        <w:t>WindPower</w:t>
-      </w:r>
-      <w:proofErr w:type="spellEnd"/>
-      <w:r>
-        <w:t xml:space="preserve"> 2020.</w:t>
+        <w:t xml:space="preserve"> Information from Mexico WindPower 2020.</w:t>
       </w:r>
     </w:p>
     <w:p/>
@@ -568,7 +771,6 @@
           <w:rFonts w:asciiTheme="majorBidi" w:eastAsia="Times New Roman" w:hAnsiTheme="majorBidi" w:cstheme="majorBidi"/>
           <w:sz w:val="22"/>
           <w:szCs w:val="22"/>
-          <w:lang w:val="fr-FR"/>
         </w:rPr>
       </w:pPr>
       <w:r>
@@ -584,66 +786,31 @@
           <w:rFonts w:asciiTheme="majorBidi" w:eastAsia="Times New Roman" w:hAnsiTheme="majorBidi" w:cstheme="majorBidi"/>
           <w:sz w:val="22"/>
           <w:szCs w:val="22"/>
-          <w:lang w:val="fr-FR"/>
-        </w:rPr>
-        <w:t>(</w:t>
-      </w:r>
-      <w:proofErr w:type="spellStart"/>
-      <w:r>
-        <w:rPr>
-          <w:rFonts w:asciiTheme="majorBidi" w:eastAsia="Times New Roman" w:hAnsiTheme="majorBidi" w:cstheme="majorBidi"/>
-          <w:sz w:val="22"/>
-          <w:szCs w:val="22"/>
-          <w:lang w:val="fr-FR"/>
-        </w:rPr>
-        <w:t>Text</w:t>
-      </w:r>
-      <w:proofErr w:type="spellEnd"/>
-      <w:r>
-        <w:rPr>
-          <w:rFonts w:asciiTheme="majorBidi" w:eastAsia="Times New Roman" w:hAnsiTheme="majorBidi" w:cstheme="majorBidi"/>
-          <w:sz w:val="22"/>
-          <w:szCs w:val="22"/>
-          <w:lang w:val="fr-FR"/>
-        </w:rPr>
-        <w:t xml:space="preserve">) </w:t>
-      </w:r>
-    </w:p>
-    <w:p>
-      <w:pPr>
-        <w:rPr>
-          <w:rFonts w:asciiTheme="majorBidi" w:eastAsia="Times New Roman" w:hAnsiTheme="majorBidi" w:cstheme="majorBidi"/>
-          <w:sz w:val="22"/>
-          <w:szCs w:val="22"/>
-          <w:lang w:val="fr-FR"/>
-        </w:rPr>
-      </w:pPr>
-      <w:r>
-        <w:rPr>
-          <w:rFonts w:asciiTheme="majorBidi" w:eastAsia="Times New Roman" w:hAnsiTheme="majorBidi" w:cstheme="majorBidi"/>
-          <w:sz w:val="22"/>
-          <w:szCs w:val="22"/>
-          <w:lang w:val="fr-FR"/>
-        </w:rPr>
-        <w:t xml:space="preserve">1. Page </w:t>
-      </w:r>
-      <w:proofErr w:type="spellStart"/>
-      <w:r>
-        <w:rPr>
-          <w:rFonts w:asciiTheme="majorBidi" w:eastAsia="Times New Roman" w:hAnsiTheme="majorBidi" w:cstheme="majorBidi"/>
-          <w:sz w:val="22"/>
-          <w:szCs w:val="22"/>
-          <w:lang w:val="fr-FR"/>
-        </w:rPr>
-        <w:t>margins</w:t>
-      </w:r>
-      <w:proofErr w:type="spellEnd"/>
+        </w:rPr>
+        <w:t xml:space="preserve">(Text) </w:t>
+      </w:r>
+    </w:p>
+    <w:p>
+      <w:pPr>
+        <w:rPr>
+          <w:rFonts w:asciiTheme="majorBidi" w:eastAsia="Times New Roman" w:hAnsiTheme="majorBidi" w:cstheme="majorBidi"/>
+          <w:sz w:val="22"/>
+          <w:szCs w:val="22"/>
+        </w:rPr>
+      </w:pPr>
+      <w:r>
+        <w:rPr>
+          <w:rFonts w:asciiTheme="majorBidi" w:eastAsia="Times New Roman" w:hAnsiTheme="majorBidi" w:cstheme="majorBidi"/>
+          <w:sz w:val="22"/>
+          <w:szCs w:val="22"/>
+        </w:rPr>
+        <w:t>1. Page margins</w:t>
+      </w:r>
       <w:r>
         <w:rPr>
           <w:rFonts w:asciiTheme="majorBidi" w:eastAsia="MS Mincho" w:hAnsiTheme="majorBidi" w:cstheme="majorBidi"/>
           <w:sz w:val="22"/>
           <w:szCs w:val="22"/>
-          <w:lang w:val="fr-FR"/>
         </w:rPr>
         <w:t>：</w:t>
       </w:r>
@@ -652,29 +819,8 @@
           <w:rFonts w:asciiTheme="majorBidi" w:eastAsia="Times New Roman" w:hAnsiTheme="majorBidi" w:cstheme="majorBidi"/>
           <w:sz w:val="22"/>
           <w:szCs w:val="22"/>
-          <w:lang w:val="fr-FR"/>
-        </w:rPr>
-        <w:t>2.5</w:t>
-      </w:r>
-      <w:proofErr w:type="gramStart"/>
-      <w:r>
-        <w:rPr>
-          <w:rFonts w:asciiTheme="majorBidi" w:eastAsia="Times New Roman" w:hAnsiTheme="majorBidi" w:cstheme="majorBidi"/>
-          <w:sz w:val="22"/>
-          <w:szCs w:val="22"/>
-          <w:lang w:val="fr-FR"/>
-        </w:rPr>
-        <w:t>cm;</w:t>
-      </w:r>
-      <w:proofErr w:type="gramEnd"/>
-      <w:r>
-        <w:rPr>
-          <w:rFonts w:asciiTheme="majorBidi" w:eastAsia="Times New Roman" w:hAnsiTheme="majorBidi" w:cstheme="majorBidi"/>
-          <w:sz w:val="22"/>
-          <w:szCs w:val="22"/>
-          <w:lang w:val="fr-FR"/>
-        </w:rPr>
-        <w:t xml:space="preserve"> </w:t>
+        </w:rPr>
+        <w:t xml:space="preserve">2.5cm; </w:t>
       </w:r>
     </w:p>
     <w:p>
@@ -708,6 +854,7 @@
           <w:sz w:val="22"/>
           <w:szCs w:val="22"/>
         </w:rPr>
+        <w:lastRenderedPageBreak/>
         <w:t>3. Unit of measurement</w:t>
       </w:r>
       <w:r>
@@ -758,7 +905,6 @@
           <w:sz w:val="22"/>
           <w:szCs w:val="22"/>
         </w:rPr>
-        <w:lastRenderedPageBreak/>
         <w:t>5. The abstract and the paper should be submitted in Word format.</w:t>
       </w:r>
     </w:p>
@@ -1223,6 +1369,17 @@
       <w:color w:val="000000"/>
     </w:rPr>
   </w:style>
+  <w:style w:type="character" w:styleId="Hyperlink">
+    <w:name w:val="Hyperlink"/>
+    <w:basedOn w:val="DefaultParagraphFont"/>
+    <w:uiPriority w:val="99"/>
+    <w:unhideWhenUsed/>
+    <w:rsid w:val="0060308F"/>
+    <w:rPr>
+      <w:color w:val="0563C1" w:themeColor="hyperlink"/>
+      <w:u w:val="single"/>
+    </w:rPr>
+  </w:style>
 </w:styles>
 </file>
 

</xml_diff>